<commit_message>
novos livros para estudo
</commit_message>
<xml_diff>
--- a/MEETINGS/01 - SOLID & COMMAND QUERY SEPARATION/SOLID & COMMAND QUERY SEPARATION.docx
+++ b/MEETINGS/01 - SOLID & COMMAND QUERY SEPARATION/SOLID & COMMAND QUERY SEPARATION.docx
@@ -355,6 +355,7 @@
     </w:p>
     <w:p>
       <w:pPr>
+        <w:jc w:val="both"/>
         <w:rPr>
           <w:rFonts w:cs="Arial"/>
           <w:color w:val="2C2D30"/>
@@ -425,8 +426,6 @@
           <w:shd w:val="clear" w:color="auto" w:fill="F9F9F9"/>
         </w:rPr>
       </w:pPr>
-      <w:bookmarkStart w:id="0" w:name="_GoBack"/>
-      <w:bookmarkEnd w:id="0"/>
     </w:p>
     <w:p>
       <w:pPr>
@@ -446,16 +445,28 @@
       <w:r>
         <w:rPr>
           <w:rFonts w:cs="Arial"/>
-          <w:color w:val="2C2D30"/>
-          <w:sz w:val="23"/>
-          <w:szCs w:val="23"/>
-          <w:shd w:val="clear" w:color="auto" w:fill="F9F9F9"/>
-        </w:rPr>
-        <w:t xml:space="preserve">SOLID </w:t>
-      </w:r>
-      <w:r>
-        <w:rPr>
-          <w:rFonts w:cs="Arial"/>
+          <w:b/>
+          <w:color w:val="2C2D30"/>
+          <w:sz w:val="23"/>
+          <w:szCs w:val="23"/>
+          <w:shd w:val="clear" w:color="auto" w:fill="F9F9F9"/>
+        </w:rPr>
+        <w:t>SOLID</w:t>
+      </w:r>
+      <w:r>
+        <w:rPr>
+          <w:rFonts w:cs="Arial"/>
+          <w:color w:val="2C2D30"/>
+          <w:sz w:val="23"/>
+          <w:szCs w:val="23"/>
+          <w:shd w:val="clear" w:color="auto" w:fill="F9F9F9"/>
+        </w:rPr>
+        <w:t xml:space="preserve"> </w:t>
+      </w:r>
+      <w:r>
+        <w:rPr>
+          <w:rFonts w:cs="Arial"/>
+          <w:b/>
           <w:color w:val="2C2D30"/>
           <w:sz w:val="23"/>
           <w:szCs w:val="23"/>
@@ -482,9 +493,11 @@
       <w:r>
         <w:rPr>
           <w:rFonts w:cs="Arial"/>
-          <w:color w:val="2C2D30"/>
-          <w:sz w:val="23"/>
-          <w:szCs w:val="23"/>
+          <w:b/>
+          <w:color w:val="2C2D30"/>
+          <w:sz w:val="23"/>
+          <w:szCs w:val="23"/>
+          <w:u w:val="single"/>
           <w:shd w:val="clear" w:color="auto" w:fill="F9F9F9"/>
         </w:rPr>
         <w:t>SRP</w:t>
@@ -544,9 +557,11 @@
       <w:r>
         <w:rPr>
           <w:rFonts w:cs="Arial"/>
-          <w:color w:val="2C2D30"/>
-          <w:sz w:val="23"/>
-          <w:szCs w:val="23"/>
+          <w:b/>
+          <w:color w:val="2C2D30"/>
+          <w:sz w:val="23"/>
+          <w:szCs w:val="23"/>
+          <w:u w:val="single"/>
           <w:shd w:val="clear" w:color="auto" w:fill="F9F9F9"/>
         </w:rPr>
         <w:t>OCP</w:t>
@@ -560,6 +575,26 @@
           <w:shd w:val="clear" w:color="auto" w:fill="F9F9F9"/>
         </w:rPr>
         <w:t>: Classes abertas</w:t>
+      </w:r>
+      <w:r>
+        <w:rPr>
+          <w:rFonts w:cs="Arial"/>
+          <w:color w:val="2C2D30"/>
+          <w:sz w:val="23"/>
+          <w:szCs w:val="23"/>
+          <w:shd w:val="clear" w:color="auto" w:fill="F9F9F9"/>
+        </w:rPr>
+        <w:t>/fechadas, abertas para expansão e fechadas para mudanças.</w:t>
+      </w:r>
+      <w:r>
+        <w:rPr>
+          <w:rFonts w:cs="Arial"/>
+          <w:color w:val="2C2D30"/>
+          <w:sz w:val="23"/>
+          <w:szCs w:val="23"/>
+          <w:shd w:val="clear" w:color="auto" w:fill="F9F9F9"/>
+        </w:rPr>
+        <w:t xml:space="preserve"> Você conseguirá implementar mais funcionalidades sem mudar a estrutura das classes.</w:t>
       </w:r>
     </w:p>
     <w:p>
@@ -595,23 +630,105 @@
           <w:ilvl w:val="1"/>
           <w:numId w:val="2"/>
         </w:numPr>
-        <w:rPr>
-          <w:rFonts w:cs="Arial"/>
-          <w:color w:val="2C2D30"/>
-          <w:sz w:val="23"/>
-          <w:szCs w:val="23"/>
-          <w:shd w:val="clear" w:color="auto" w:fill="F9F9F9"/>
-        </w:rPr>
-      </w:pPr>
-      <w:r>
-        <w:rPr>
-          <w:rFonts w:cs="Arial"/>
-          <w:color w:val="2C2D30"/>
-          <w:sz w:val="23"/>
-          <w:szCs w:val="23"/>
+        <w:jc w:val="both"/>
+        <w:rPr>
+          <w:rFonts w:cs="Arial"/>
+          <w:b/>
+          <w:color w:val="2C2D30"/>
+          <w:sz w:val="23"/>
+          <w:szCs w:val="23"/>
+          <w:u w:val="single"/>
+          <w:shd w:val="clear" w:color="auto" w:fill="F9F9F9"/>
+        </w:rPr>
+      </w:pPr>
+      <w:r>
+        <w:rPr>
+          <w:rFonts w:cs="Arial"/>
+          <w:b/>
+          <w:color w:val="2C2D30"/>
+          <w:sz w:val="23"/>
+          <w:szCs w:val="23"/>
+          <w:u w:val="single"/>
           <w:shd w:val="clear" w:color="auto" w:fill="F9F9F9"/>
         </w:rPr>
         <w:t>LSP</w:t>
+      </w:r>
+      <w:r>
+        <w:rPr>
+          <w:rFonts w:cs="Arial"/>
+          <w:b/>
+          <w:color w:val="2C2D30"/>
+          <w:sz w:val="23"/>
+          <w:szCs w:val="23"/>
+          <w:u w:val="single"/>
+          <w:shd w:val="clear" w:color="auto" w:fill="F9F9F9"/>
+        </w:rPr>
+        <w:t>:</w:t>
+      </w:r>
+      <w:r>
+        <w:rPr>
+          <w:rFonts w:cs="Arial"/>
+          <w:color w:val="2C2D30"/>
+          <w:sz w:val="23"/>
+          <w:szCs w:val="23"/>
+          <w:shd w:val="clear" w:color="auto" w:fill="F9F9F9"/>
+        </w:rPr>
+        <w:t xml:space="preserve"> Classes filhas nunca </w:t>
+      </w:r>
+      <w:r>
+        <w:rPr>
+          <w:rFonts w:cs="Arial"/>
+          <w:color w:val="2C2D30"/>
+          <w:sz w:val="23"/>
+          <w:szCs w:val="23"/>
+          <w:shd w:val="clear" w:color="auto" w:fill="F9F9F9"/>
+        </w:rPr>
+        <w:t>deveriam infringir</w:t>
+      </w:r>
+      <w:r>
+        <w:rPr>
+          <w:rFonts w:cs="Arial"/>
+          <w:color w:val="2C2D30"/>
+          <w:sz w:val="23"/>
+          <w:szCs w:val="23"/>
+          <w:shd w:val="clear" w:color="auto" w:fill="F9F9F9"/>
+        </w:rPr>
+        <w:t xml:space="preserve"> as definições de tipo da classe pai.</w:t>
+      </w:r>
+      <w:r>
+        <w:t xml:space="preserve"> </w:t>
+      </w:r>
+      <w:proofErr w:type="gramStart"/>
+      <w:r>
+        <w:rPr>
+          <w:rFonts w:cs="Arial"/>
+          <w:color w:val="2C2D30"/>
+          <w:sz w:val="23"/>
+          <w:szCs w:val="23"/>
+          <w:shd w:val="clear" w:color="auto" w:fill="F9F9F9"/>
+        </w:rPr>
+        <w:t>uma</w:t>
+      </w:r>
+      <w:proofErr w:type="gramEnd"/>
+      <w:r>
+        <w:rPr>
+          <w:rFonts w:cs="Arial"/>
+          <w:color w:val="2C2D30"/>
+          <w:sz w:val="23"/>
+          <w:szCs w:val="23"/>
+          <w:shd w:val="clear" w:color="auto" w:fill="F9F9F9"/>
+        </w:rPr>
+        <w:t xml:space="preserve"> subclasse deve sobrescrever os métodos da classe pai, de tal maneira que não quebre a funcionalidade do ponto de vista do cliente</w:t>
+      </w:r>
+      <w:r>
+        <w:rPr>
+          <w:rFonts w:cs="Arial"/>
+          <w:color w:val="2C2D30"/>
+          <w:sz w:val="23"/>
+          <w:szCs w:val="23"/>
+          <w:shd w:val="clear" w:color="auto" w:fill="F9F9F9"/>
+        </w:rPr>
+        <w:t>.</w:t>
       </w:r>
     </w:p>
     <w:p>
@@ -639,6 +756,54 @@
         </w:rPr>
         <w:t>Exemple:</w:t>
       </w:r>
+      <w:r>
+        <w:rPr>
+          <w:rFonts w:cs="Arial"/>
+          <w:color w:val="2C2D30"/>
+          <w:sz w:val="23"/>
+          <w:szCs w:val="23"/>
+          <w:shd w:val="clear" w:color="auto" w:fill="F9F9F9"/>
+        </w:rPr>
+        <w:t xml:space="preserve"> Quando houver a necessidade de implementar uma nova funcionalidade não ser</w:t>
+      </w:r>
+      <w:bookmarkStart w:id="0" w:name="_GoBack"/>
+      <w:bookmarkEnd w:id="0"/>
+      <w:r>
+        <w:rPr>
+          <w:rFonts w:cs="Arial"/>
+          <w:color w:val="2C2D30"/>
+          <w:sz w:val="23"/>
+          <w:szCs w:val="23"/>
+          <w:shd w:val="clear" w:color="auto" w:fill="F9F9F9"/>
+        </w:rPr>
+        <w:t>á afetado o sistema como um todo.</w:t>
+      </w:r>
+    </w:p>
+    <w:p>
+      <w:pPr>
+        <w:pStyle w:val="PargrafodaLista"/>
+        <w:numPr>
+          <w:ilvl w:val="2"/>
+          <w:numId w:val="2"/>
+        </w:numPr>
+        <w:rPr>
+          <w:rFonts w:cs="Arial"/>
+          <w:color w:val="2C2D30"/>
+          <w:sz w:val="23"/>
+          <w:szCs w:val="23"/>
+          <w:shd w:val="clear" w:color="auto" w:fill="F9F9F9"/>
+        </w:rPr>
+      </w:pPr>
+      <w:r>
+        <w:rPr>
+          <w:rFonts w:cs="Arial"/>
+          <w:color w:val="2C2D30"/>
+          <w:sz w:val="23"/>
+          <w:szCs w:val="23"/>
+          <w:shd w:val="clear" w:color="auto" w:fill="F9F9F9"/>
+        </w:rPr>
+        <w:t xml:space="preserve"> O Princípio de herança deve estar sempre presente.</w:t>
+      </w:r>
     </w:p>
     <w:p>
       <w:pPr>
@@ -649,21 +814,47 @@
         </w:numPr>
         <w:rPr>
           <w:rFonts w:cs="Arial"/>
-          <w:color w:val="2C2D30"/>
-          <w:sz w:val="23"/>
-          <w:szCs w:val="23"/>
-          <w:shd w:val="clear" w:color="auto" w:fill="F9F9F9"/>
-        </w:rPr>
-      </w:pPr>
-      <w:r>
-        <w:rPr>
-          <w:rFonts w:cs="Arial"/>
-          <w:color w:val="2C2D30"/>
-          <w:sz w:val="23"/>
-          <w:szCs w:val="23"/>
+          <w:b/>
+          <w:color w:val="2C2D30"/>
+          <w:sz w:val="23"/>
+          <w:szCs w:val="23"/>
+          <w:u w:val="single"/>
+          <w:shd w:val="clear" w:color="auto" w:fill="F9F9F9"/>
+        </w:rPr>
+      </w:pPr>
+      <w:r>
+        <w:rPr>
+          <w:rFonts w:cs="Arial"/>
+          <w:b/>
+          <w:color w:val="2C2D30"/>
+          <w:sz w:val="23"/>
+          <w:szCs w:val="23"/>
+          <w:u w:val="single"/>
           <w:shd w:val="clear" w:color="auto" w:fill="F9F9F9"/>
         </w:rPr>
         <w:t>ISP</w:t>
+      </w:r>
+      <w:r>
+        <w:rPr>
+          <w:rFonts w:cs="Arial"/>
+          <w:b/>
+          <w:color w:val="2C2D30"/>
+          <w:sz w:val="23"/>
+          <w:szCs w:val="23"/>
+          <w:u w:val="single"/>
+          <w:shd w:val="clear" w:color="auto" w:fill="F9F9F9"/>
+        </w:rPr>
+        <w:t>:</w:t>
+      </w:r>
+      <w:r>
+        <w:rPr>
+          <w:rFonts w:cs="Arial"/>
+          <w:color w:val="2C2D30"/>
+          <w:sz w:val="23"/>
+          <w:szCs w:val="23"/>
+          <w:shd w:val="clear" w:color="auto" w:fill="F9F9F9"/>
+        </w:rPr>
+        <w:t xml:space="preserve"> Expõe as funcionalidades em formas de interfaces. Que separam as funcionalidades </w:t>
       </w:r>
     </w:p>
     <w:p>
@@ -696,6 +887,77 @@
       <w:pPr>
         <w:pStyle w:val="PargrafodaLista"/>
         <w:numPr>
+          <w:ilvl w:val="2"/>
+          <w:numId w:val="2"/>
+        </w:numPr>
+        <w:rPr>
+          <w:rFonts w:cs="Arial"/>
+          <w:color w:val="2C2D30"/>
+          <w:sz w:val="23"/>
+          <w:szCs w:val="23"/>
+          <w:shd w:val="clear" w:color="auto" w:fill="F9F9F9"/>
+        </w:rPr>
+      </w:pPr>
+      <w:r>
+        <w:rPr>
+          <w:noProof/>
+          <w:lang w:eastAsia="pt-BR"/>
+        </w:rPr>
+        <w:lastRenderedPageBreak/>
+        <w:drawing>
+          <wp:inline distT="0" distB="0" distL="0" distR="0">
+            <wp:extent cx="1098645" cy="756044"/>
+            <wp:effectExtent l="0" t="0" r="6350" b="6350"/>
+            <wp:docPr id="1" name="Imagem 1" descr="specializedImplementationInterface"/>
+            <wp:cNvGraphicFramePr>
+              <a:graphicFrameLocks xmlns:a="http://schemas.openxmlformats.org/drawingml/2006/main" noChangeAspect="1"/>
+            </wp:cNvGraphicFramePr>
+            <a:graphic xmlns:a="http://schemas.openxmlformats.org/drawingml/2006/main">
+              <a:graphicData uri="http://schemas.openxmlformats.org/drawingml/2006/picture">
+                <pic:pic xmlns:pic="http://schemas.openxmlformats.org/drawingml/2006/picture">
+                  <pic:nvPicPr>
+                    <pic:cNvPr id="0" name="Picture 1" descr="specializedImplementationInterface"/>
+                    <pic:cNvPicPr>
+                      <a:picLocks noChangeAspect="1" noChangeArrowheads="1"/>
+                    </pic:cNvPicPr>
+                  </pic:nvPicPr>
+                  <pic:blipFill>
+                    <a:blip r:embed="rId5" cstate="print">
+                      <a:extLst>
+                        <a:ext uri="{28A0092B-C50C-407E-A947-70E740481C1C}">
+                          <a14:useLocalDpi xmlns:a14="http://schemas.microsoft.com/office/drawing/2010/main" val="0"/>
+                        </a:ext>
+                      </a:extLst>
+                    </a:blip>
+                    <a:srcRect/>
+                    <a:stretch>
+                      <a:fillRect/>
+                    </a:stretch>
+                  </pic:blipFill>
+                  <pic:spPr bwMode="auto">
+                    <a:xfrm>
+                      <a:off x="0" y="0"/>
+                      <a:ext cx="1127980" cy="776232"/>
+                    </a:xfrm>
+                    <a:prstGeom prst="rect">
+                      <a:avLst/>
+                    </a:prstGeom>
+                    <a:noFill/>
+                    <a:ln>
+                      <a:noFill/>
+                    </a:ln>
+                  </pic:spPr>
+                </pic:pic>
+              </a:graphicData>
+            </a:graphic>
+          </wp:inline>
+        </w:drawing>
+      </w:r>
+    </w:p>
+    <w:p>
+      <w:pPr>
+        <w:pStyle w:val="PargrafodaLista"/>
+        <w:numPr>
           <w:ilvl w:val="1"/>
           <w:numId w:val="2"/>
         </w:numPr>
@@ -710,12 +972,24 @@
       <w:r>
         <w:rPr>
           <w:rFonts w:cs="Arial"/>
-          <w:color w:val="2C2D30"/>
-          <w:sz w:val="23"/>
-          <w:szCs w:val="23"/>
+          <w:b/>
+          <w:color w:val="2C2D30"/>
+          <w:sz w:val="23"/>
+          <w:szCs w:val="23"/>
+          <w:u w:val="single"/>
           <w:shd w:val="clear" w:color="auto" w:fill="F9F9F9"/>
         </w:rPr>
         <w:t>DIP</w:t>
+      </w:r>
+      <w:r>
+        <w:rPr>
+          <w:rFonts w:cs="Arial"/>
+          <w:color w:val="2C2D30"/>
+          <w:sz w:val="23"/>
+          <w:szCs w:val="23"/>
+          <w:shd w:val="clear" w:color="auto" w:fill="F9F9F9"/>
+        </w:rPr>
+        <w:t>: As Classes não devem ser totalmente acopladas, e nem totalmente desacoplada. As classes devem ser separadas por responsabilidades e herdadas de abstrações como base. As Interfaces devem herdar das Abstrações, para não serem totalmente acopladas.</w:t>
       </w:r>
     </w:p>
     <w:p>
@@ -764,6 +1038,42 @@
         </w:rPr>
         <w:br/>
       </w:r>
+    </w:p>
+    <w:p>
+      <w:pPr>
+        <w:rPr>
+          <w:rFonts w:cs="Arial"/>
+          <w:b/>
+          <w:color w:val="2C2D30"/>
+          <w:sz w:val="23"/>
+          <w:szCs w:val="23"/>
+          <w:shd w:val="clear" w:color="auto" w:fill="F9F9F9"/>
+        </w:rPr>
+      </w:pPr>
+    </w:p>
+    <w:p>
+      <w:pPr>
+        <w:rPr>
+          <w:rFonts w:cs="Arial"/>
+          <w:b/>
+          <w:color w:val="2C2D30"/>
+          <w:sz w:val="23"/>
+          <w:szCs w:val="23"/>
+          <w:shd w:val="clear" w:color="auto" w:fill="F9F9F9"/>
+        </w:rPr>
+      </w:pPr>
+    </w:p>
+    <w:p>
+      <w:pPr>
+        <w:rPr>
+          <w:rFonts w:cs="Arial"/>
+          <w:b/>
+          <w:color w:val="2C2D30"/>
+          <w:sz w:val="23"/>
+          <w:szCs w:val="23"/>
+          <w:shd w:val="clear" w:color="auto" w:fill="F9F9F9"/>
+        </w:rPr>
+      </w:pPr>
       <w:r>
         <w:rPr>
           <w:rFonts w:cs="Arial"/>
@@ -780,6 +1090,25 @@
       <w:pPr>
         <w:rPr>
           <w:rFonts w:cs="Arial"/>
+          <w:color w:val="2C2D30"/>
+          <w:sz w:val="23"/>
+          <w:szCs w:val="23"/>
+        </w:rPr>
+      </w:pPr>
+      <w:r>
+        <w:rPr>
+          <w:rFonts w:cs="Arial"/>
+          <w:color w:val="2C2D30"/>
+          <w:sz w:val="23"/>
+          <w:szCs w:val="23"/>
+        </w:rPr>
+        <w:t xml:space="preserve">Quando </w:t>
+      </w:r>
+    </w:p>
+    <w:p>
+      <w:pPr>
+        <w:rPr>
+          <w:rFonts w:cs="Arial"/>
           <w:b/>
           <w:color w:val="2C2D30"/>
           <w:sz w:val="23"/>
@@ -810,73 +1139,517 @@
     </w:p>
     <w:p>
       <w:pPr>
-        <w:rPr>
-          <w:rFonts w:cs="Arial"/>
-          <w:color w:val="2C2D30"/>
-          <w:sz w:val="23"/>
-          <w:szCs w:val="23"/>
-          <w:shd w:val="clear" w:color="auto" w:fill="F9F9F9"/>
-        </w:rPr>
-      </w:pPr>
-      <w:r>
-        <w:rPr>
-          <w:rFonts w:cs="Arial"/>
-          <w:color w:val="2C2D30"/>
-          <w:sz w:val="23"/>
-          <w:szCs w:val="23"/>
-          <w:shd w:val="clear" w:color="auto" w:fill="F9F9F9"/>
-        </w:rPr>
-        <w:t>Com Softwares Legados, creio que seja mais difícil de implementar, pois demanda refatoração no código e reestruturação na arquitetura da solução.</w:t>
-      </w:r>
-    </w:p>
-    <w:p>
-      <w:pPr>
-        <w:rPr>
-          <w:rFonts w:cs="Arial"/>
-          <w:color w:val="2C2D30"/>
-          <w:sz w:val="23"/>
-          <w:szCs w:val="23"/>
-          <w:shd w:val="clear" w:color="auto" w:fill="F9F9F9"/>
-        </w:rPr>
-      </w:pPr>
-      <w:r>
-        <w:rPr>
-          <w:rFonts w:cs="Arial"/>
-          <w:color w:val="2C2D30"/>
-          <w:sz w:val="23"/>
-          <w:szCs w:val="23"/>
-          <w:shd w:val="clear" w:color="auto" w:fill="F9F9F9"/>
+        <w:jc w:val="both"/>
+        <w:rPr>
+          <w:rFonts w:cs="Arial"/>
+          <w:color w:val="2C2D30"/>
+          <w:sz w:val="23"/>
+          <w:szCs w:val="23"/>
+          <w:shd w:val="clear" w:color="auto" w:fill="F9F9F9"/>
+        </w:rPr>
+      </w:pPr>
+      <w:r>
+        <w:rPr>
+          <w:rFonts w:cs="Arial"/>
+          <w:color w:val="2C2D30"/>
+          <w:sz w:val="23"/>
+          <w:szCs w:val="23"/>
+          <w:shd w:val="clear" w:color="auto" w:fill="F9F9F9"/>
+        </w:rPr>
+        <w:t xml:space="preserve">Com Softwares Legados, creio que seja mais difícil de implementar, pois demanda </w:t>
+      </w:r>
+      <w:proofErr w:type="spellStart"/>
+      <w:r>
+        <w:rPr>
+          <w:rFonts w:cs="Arial"/>
+          <w:color w:val="2C2D30"/>
+          <w:sz w:val="23"/>
+          <w:szCs w:val="23"/>
+          <w:shd w:val="clear" w:color="auto" w:fill="F9F9F9"/>
+        </w:rPr>
+        <w:t>refatoração</w:t>
+      </w:r>
+      <w:proofErr w:type="spellEnd"/>
+      <w:r>
+        <w:rPr>
+          <w:rFonts w:cs="Arial"/>
+          <w:color w:val="2C2D30"/>
+          <w:sz w:val="23"/>
+          <w:szCs w:val="23"/>
+          <w:shd w:val="clear" w:color="auto" w:fill="F9F9F9"/>
+        </w:rPr>
+        <w:t xml:space="preserve"> no código e reestruturação na arquitetura da solução.</w:t>
+      </w:r>
+    </w:p>
+    <w:p>
+      <w:pPr>
+        <w:jc w:val="both"/>
+        <w:rPr>
+          <w:rFonts w:cs="Arial"/>
+          <w:color w:val="2C2D30"/>
+          <w:sz w:val="23"/>
+          <w:szCs w:val="23"/>
+          <w:shd w:val="clear" w:color="auto" w:fill="F9F9F9"/>
+        </w:rPr>
+      </w:pPr>
+      <w:r>
+        <w:rPr>
+          <w:rFonts w:cs="Arial"/>
+          <w:color w:val="2C2D30"/>
+          <w:sz w:val="23"/>
+          <w:szCs w:val="23"/>
+          <w:shd w:val="clear" w:color="auto" w:fill="F9F9F9"/>
+        </w:rPr>
+        <w:t>Com projetos pequenos e que estão no início do desenvolvimento, seja mais fácil implementar os princípios SOLID</w:t>
+      </w:r>
+      <w:r>
+        <w:rPr>
+          <w:rFonts w:cs="Arial"/>
+          <w:color w:val="2C2D30"/>
+          <w:sz w:val="23"/>
+          <w:szCs w:val="23"/>
+          <w:shd w:val="clear" w:color="auto" w:fill="F9F9F9"/>
+        </w:rPr>
+        <w:t>.</w:t>
+      </w:r>
+    </w:p>
+    <w:p>
+      <w:pPr>
+        <w:jc w:val="both"/>
+        <w:rPr>
+          <w:rFonts w:cs="Arial"/>
+          <w:color w:val="2C2D30"/>
+          <w:sz w:val="23"/>
+          <w:szCs w:val="23"/>
+          <w:shd w:val="clear" w:color="auto" w:fill="F9F9F9"/>
+        </w:rPr>
+      </w:pPr>
+      <w:r>
+        <w:rPr>
+          <w:rFonts w:cs="Arial"/>
+          <w:color w:val="2C2D30"/>
+          <w:sz w:val="23"/>
+          <w:szCs w:val="23"/>
+          <w:shd w:val="clear" w:color="auto" w:fill="F9F9F9"/>
+        </w:rPr>
+        <w:t xml:space="preserve">Uma boa modelagem de código nunca será acertada na primeira tentativa, creio que é necessário implementar princípio a princípio. </w:t>
+      </w:r>
+    </w:p>
+    <w:p>
+      <w:pPr>
+        <w:jc w:val="both"/>
+        <w:rPr>
+          <w:rFonts w:cs="Arial"/>
+          <w:color w:val="2C2D30"/>
+          <w:sz w:val="23"/>
+          <w:szCs w:val="23"/>
+          <w:shd w:val="clear" w:color="auto" w:fill="F9F9F9"/>
+        </w:rPr>
+      </w:pPr>
+      <w:proofErr w:type="spellStart"/>
+      <w:r>
+        <w:rPr>
+          <w:rFonts w:cs="Arial"/>
+          <w:color w:val="2C2D30"/>
+          <w:sz w:val="23"/>
+          <w:szCs w:val="23"/>
+          <w:shd w:val="clear" w:color="auto" w:fill="F9F9F9"/>
+        </w:rPr>
+        <w:t>Pull</w:t>
+      </w:r>
+      <w:proofErr w:type="spellEnd"/>
+      <w:r>
+        <w:rPr>
+          <w:rFonts w:cs="Arial"/>
+          <w:color w:val="2C2D30"/>
+          <w:sz w:val="23"/>
+          <w:szCs w:val="23"/>
+          <w:shd w:val="clear" w:color="auto" w:fill="F9F9F9"/>
+        </w:rPr>
+        <w:t xml:space="preserve"> </w:t>
+      </w:r>
+      <w:proofErr w:type="spellStart"/>
+      <w:r>
+        <w:rPr>
+          <w:rFonts w:cs="Arial"/>
+          <w:color w:val="2C2D30"/>
+          <w:sz w:val="23"/>
+          <w:szCs w:val="23"/>
+          <w:shd w:val="clear" w:color="auto" w:fill="F9F9F9"/>
+        </w:rPr>
+        <w:t>Request</w:t>
+      </w:r>
+      <w:proofErr w:type="spellEnd"/>
+      <w:r>
+        <w:rPr>
+          <w:rFonts w:cs="Arial"/>
+          <w:color w:val="2C2D30"/>
+          <w:sz w:val="23"/>
+          <w:szCs w:val="23"/>
+          <w:shd w:val="clear" w:color="auto" w:fill="F9F9F9"/>
+        </w:rPr>
+        <w:t xml:space="preserve"> e </w:t>
+      </w:r>
+      <w:proofErr w:type="spellStart"/>
+      <w:r>
+        <w:rPr>
+          <w:rFonts w:cs="Arial"/>
+          <w:color w:val="2C2D30"/>
+          <w:sz w:val="23"/>
+          <w:szCs w:val="23"/>
+          <w:shd w:val="clear" w:color="auto" w:fill="F9F9F9"/>
+        </w:rPr>
+        <w:t>Code</w:t>
+      </w:r>
+      <w:proofErr w:type="spellEnd"/>
+      <w:r>
+        <w:rPr>
+          <w:rFonts w:cs="Arial"/>
+          <w:color w:val="2C2D30"/>
+          <w:sz w:val="23"/>
+          <w:szCs w:val="23"/>
+          <w:shd w:val="clear" w:color="auto" w:fill="F9F9F9"/>
+        </w:rPr>
+        <w:t xml:space="preserve"> </w:t>
+      </w:r>
+      <w:proofErr w:type="spellStart"/>
+      <w:r>
+        <w:rPr>
+          <w:rFonts w:cs="Arial"/>
+          <w:color w:val="2C2D30"/>
+          <w:sz w:val="23"/>
+          <w:szCs w:val="23"/>
+          <w:shd w:val="clear" w:color="auto" w:fill="F9F9F9"/>
+        </w:rPr>
+        <w:t>Review</w:t>
+      </w:r>
+      <w:proofErr w:type="spellEnd"/>
+      <w:r>
+        <w:rPr>
+          <w:rFonts w:cs="Arial"/>
+          <w:color w:val="2C2D30"/>
+          <w:sz w:val="23"/>
+          <w:szCs w:val="23"/>
+          <w:shd w:val="clear" w:color="auto" w:fill="F9F9F9"/>
+        </w:rPr>
+        <w:t>: Orientará os desenvolvedores, para melhor desempenho.</w:t>
+      </w:r>
+    </w:p>
+    <w:p>
+      <w:pPr>
+        <w:rPr>
+          <w:rFonts w:cs="Arial"/>
+          <w:color w:val="2C2D30"/>
+          <w:sz w:val="23"/>
+          <w:szCs w:val="23"/>
+          <w:shd w:val="clear" w:color="auto" w:fill="F9F9F9"/>
+        </w:rPr>
+      </w:pPr>
+    </w:p>
+    <w:p>
+      <w:pPr>
+        <w:rPr>
+          <w:rFonts w:cs="Arial"/>
+          <w:b/>
+          <w:color w:val="2C2D30"/>
+          <w:sz w:val="23"/>
+          <w:szCs w:val="23"/>
+          <w:shd w:val="clear" w:color="auto" w:fill="F9F9F9"/>
+        </w:rPr>
+      </w:pPr>
+      <w:r>
+        <w:rPr>
+          <w:rFonts w:cs="Arial"/>
+          <w:b/>
+          <w:color w:val="2C2D30"/>
+          <w:sz w:val="23"/>
+          <w:szCs w:val="23"/>
+          <w:shd w:val="clear" w:color="auto" w:fill="F9F9F9"/>
+        </w:rPr>
+        <w:t>COMMAND QUERY SEPARATION</w:t>
+      </w:r>
+    </w:p>
+    <w:p>
+      <w:pPr>
+        <w:rPr>
+          <w:rFonts w:cs="Arial"/>
+          <w:b/>
+          <w:color w:val="2C2D30"/>
+          <w:sz w:val="23"/>
+          <w:szCs w:val="23"/>
+          <w:shd w:val="clear" w:color="auto" w:fill="F9F9F9"/>
+        </w:rPr>
+      </w:pPr>
+      <w:r>
+        <w:rPr>
+          <w:rFonts w:cs="Arial"/>
+          <w:b/>
+          <w:color w:val="2C2D30"/>
+          <w:sz w:val="23"/>
+          <w:szCs w:val="23"/>
+          <w:shd w:val="clear" w:color="auto" w:fill="F9F9F9"/>
+        </w:rPr>
+        <w:t>O que é?</w:t>
+      </w:r>
+    </w:p>
+    <w:p>
+      <w:pPr>
+        <w:jc w:val="both"/>
+        <w:rPr>
+          <w:rFonts w:cs="Arial"/>
+          <w:color w:val="2C2D30"/>
+          <w:sz w:val="23"/>
+          <w:szCs w:val="23"/>
+        </w:rPr>
+      </w:pPr>
+      <w:r>
+        <w:rPr>
+          <w:rFonts w:cs="Arial"/>
+          <w:color w:val="2C2D30"/>
+          <w:sz w:val="23"/>
+          <w:szCs w:val="23"/>
+        </w:rPr>
+        <w:t>A ideia fundamental é que devemos dividir os métodos de um objeto em duas categorias nitidamente separadas:</w:t>
+      </w:r>
+    </w:p>
+    <w:p>
+      <w:pPr>
+        <w:jc w:val="both"/>
+        <w:rPr>
+          <w:rFonts w:cs="Arial"/>
+          <w:color w:val="2C2D30"/>
+          <w:sz w:val="23"/>
+          <w:szCs w:val="23"/>
+        </w:rPr>
+      </w:pPr>
+      <w:r>
+        <w:rPr>
+          <w:rFonts w:cs="Arial"/>
+          <w:color w:val="2C2D30"/>
+          <w:sz w:val="23"/>
+          <w:szCs w:val="23"/>
+        </w:rPr>
+        <w:t>Consultas: retornar um resultado e não alterar o estado observável do sistema (são livres de efeitos colaterais).</w:t>
+      </w:r>
+    </w:p>
+    <w:p>
+      <w:pPr>
+        <w:jc w:val="both"/>
+        <w:rPr>
+          <w:rFonts w:cs="Arial"/>
+          <w:color w:val="2C2D30"/>
+          <w:sz w:val="23"/>
+          <w:szCs w:val="23"/>
+        </w:rPr>
+      </w:pPr>
+      <w:r>
+        <w:rPr>
+          <w:rFonts w:cs="Arial"/>
+          <w:color w:val="2C2D30"/>
+          <w:sz w:val="23"/>
+          <w:szCs w:val="23"/>
+        </w:rPr>
+        <w:t>Comandos: Alterar o estado de um sistema, mas não retornam um valor</w:t>
+      </w:r>
+      <w:r>
+        <w:rPr>
+          <w:rFonts w:cs="Arial"/>
+          <w:color w:val="2C2D30"/>
+          <w:sz w:val="23"/>
+          <w:szCs w:val="23"/>
+        </w:rPr>
+        <w:t>.</w:t>
+      </w:r>
+    </w:p>
+    <w:p>
+      <w:pPr>
+        <w:jc w:val="both"/>
+        <w:rPr>
+          <w:rFonts w:cs="Arial"/>
+          <w:b/>
+          <w:color w:val="2C2D30"/>
+          <w:sz w:val="23"/>
+          <w:szCs w:val="23"/>
+          <w:shd w:val="clear" w:color="auto" w:fill="F9F9F9"/>
+        </w:rPr>
+      </w:pPr>
+      <w:r>
+        <w:rPr>
+          <w:rFonts w:cs="Arial"/>
+          <w:color w:val="2C2D30"/>
+          <w:sz w:val="23"/>
+          <w:szCs w:val="23"/>
+        </w:rPr>
+        <w:br/>
+      </w:r>
+      <w:r>
+        <w:rPr>
+          <w:rFonts w:cs="Arial"/>
+          <w:b/>
+          <w:color w:val="2C2D30"/>
+          <w:sz w:val="23"/>
+          <w:szCs w:val="23"/>
+          <w:shd w:val="clear" w:color="auto" w:fill="F9F9F9"/>
+        </w:rPr>
+        <w:t>Quando usar?</w:t>
+      </w:r>
+    </w:p>
+    <w:p>
+      <w:pPr>
+        <w:rPr>
+          <w:rFonts w:cs="Arial"/>
+          <w:color w:val="2C2D30"/>
+          <w:sz w:val="23"/>
+          <w:szCs w:val="23"/>
+        </w:rPr>
+      </w:pPr>
+      <w:r>
+        <w:rPr>
+          <w:rFonts w:cs="Arial"/>
+          <w:color w:val="2C2D30"/>
+          <w:sz w:val="23"/>
+          <w:szCs w:val="23"/>
+        </w:rPr>
+        <w:t>S</w:t>
+      </w:r>
+      <w:r>
+        <w:rPr>
+          <w:rFonts w:cs="Arial"/>
+          <w:color w:val="2C2D30"/>
+          <w:sz w:val="23"/>
+          <w:szCs w:val="23"/>
+        </w:rPr>
+        <w:t>eparação da consulta comando é particularmente bem adequado para um projeto</w:t>
+      </w:r>
+      <w:r>
+        <w:rPr>
+          <w:rFonts w:cs="Arial"/>
+          <w:color w:val="2C2D30"/>
+          <w:sz w:val="23"/>
+          <w:szCs w:val="23"/>
+        </w:rPr>
+        <w:t xml:space="preserve"> por </w:t>
+      </w:r>
+      <w:r>
+        <w:rPr>
+          <w:rFonts w:cs="Arial"/>
+          <w:b/>
+          <w:color w:val="2C2D30"/>
+          <w:sz w:val="23"/>
+          <w:szCs w:val="23"/>
+        </w:rPr>
+        <w:t>contrato metodologia (DBC)</w:t>
+      </w:r>
+      <w:r>
+        <w:rPr>
+          <w:rFonts w:cs="Arial"/>
+          <w:color w:val="2C2D30"/>
+          <w:sz w:val="23"/>
+          <w:szCs w:val="23"/>
+        </w:rPr>
+        <w:t xml:space="preserve"> </w:t>
+      </w:r>
+      <w:r>
+        <w:rPr>
+          <w:rFonts w:cs="Arial"/>
+          <w:color w:val="2C2D30"/>
+          <w:sz w:val="23"/>
+          <w:szCs w:val="23"/>
+        </w:rPr>
+        <w:t xml:space="preserve">-&gt; </w:t>
+      </w:r>
+      <w:r>
+        <w:rPr>
+          <w:rFonts w:cs="Arial"/>
+          <w:i/>
+          <w:color w:val="2C2D30"/>
+          <w:sz w:val="23"/>
+          <w:szCs w:val="23"/>
+        </w:rPr>
+        <w:t xml:space="preserve">(desenvolvimento de software que prescreve que os </w:t>
+      </w:r>
+      <w:r>
+        <w:rPr>
+          <w:rFonts w:cs="Arial"/>
+          <w:i/>
+          <w:color w:val="2C2D30"/>
+          <w:sz w:val="23"/>
+          <w:szCs w:val="23"/>
         </w:rPr>
         <w:lastRenderedPageBreak/>
-        <w:t>Com projetos pequenos e que estão no início do desenvolvimento, seja mais fácil implementar os princ</w:t>
-      </w:r>
-      <w:r>
-        <w:rPr>
-          <w:rFonts w:cs="Arial"/>
-          <w:color w:val="2C2D30"/>
-          <w:sz w:val="23"/>
-          <w:szCs w:val="23"/>
-          <w:shd w:val="clear" w:color="auto" w:fill="F9F9F9"/>
-        </w:rPr>
-        <w:t>í</w:t>
-      </w:r>
-      <w:r>
-        <w:rPr>
-          <w:rFonts w:cs="Arial"/>
-          <w:color w:val="2C2D30"/>
-          <w:sz w:val="23"/>
-          <w:szCs w:val="23"/>
-          <w:shd w:val="clear" w:color="auto" w:fill="F9F9F9"/>
-        </w:rPr>
-        <w:t>pios SOLID</w:t>
-      </w:r>
-      <w:r>
-        <w:rPr>
-          <w:rFonts w:cs="Arial"/>
-          <w:color w:val="2C2D30"/>
-          <w:sz w:val="23"/>
-          <w:szCs w:val="23"/>
-          <w:shd w:val="clear" w:color="auto" w:fill="F9F9F9"/>
+        <w:t xml:space="preserve">desenvolvedores devem definir métodos formais, especificações de interface precisas e verificáveis dos componentes de desenvolvimento de software, que acarreta na definição de Tipo Abstrato de Dados com </w:t>
+      </w:r>
+      <w:proofErr w:type="spellStart"/>
+      <w:r>
+        <w:rPr>
+          <w:rFonts w:cs="Arial"/>
+          <w:i/>
+          <w:color w:val="2C2D30"/>
+          <w:sz w:val="23"/>
+          <w:szCs w:val="23"/>
+        </w:rPr>
+        <w:t>pre-condições</w:t>
+      </w:r>
+      <w:proofErr w:type="spellEnd"/>
+      <w:r>
+        <w:rPr>
+          <w:rFonts w:cs="Arial"/>
+          <w:i/>
+          <w:color w:val="2C2D30"/>
+          <w:sz w:val="23"/>
+          <w:szCs w:val="23"/>
+        </w:rPr>
+        <w:t xml:space="preserve">, </w:t>
+      </w:r>
+      <w:proofErr w:type="spellStart"/>
+      <w:r>
+        <w:rPr>
+          <w:rFonts w:cs="Arial"/>
+          <w:i/>
+          <w:color w:val="2C2D30"/>
+          <w:sz w:val="23"/>
+          <w:szCs w:val="23"/>
+        </w:rPr>
+        <w:t>pos</w:t>
+      </w:r>
+      <w:proofErr w:type="spellEnd"/>
+      <w:r>
+        <w:rPr>
+          <w:rFonts w:cs="Arial"/>
+          <w:i/>
+          <w:color w:val="2C2D30"/>
+          <w:sz w:val="23"/>
+          <w:szCs w:val="23"/>
+        </w:rPr>
+        <w:t>-condições e constantes. Estas especificações são definidas como um "contrato", de acordo com os próprios conceitos de condições e obri</w:t>
+      </w:r>
+      <w:r>
+        <w:rPr>
+          <w:rFonts w:cs="Arial"/>
+          <w:i/>
+          <w:color w:val="2C2D30"/>
+          <w:sz w:val="23"/>
+          <w:szCs w:val="23"/>
+        </w:rPr>
+        <w:t>gações dos contratos de negócio</w:t>
+      </w:r>
+      <w:r>
+        <w:rPr>
+          <w:rFonts w:cs="Arial"/>
+          <w:i/>
+          <w:color w:val="2C2D30"/>
+          <w:sz w:val="23"/>
+          <w:szCs w:val="23"/>
+        </w:rPr>
+        <w:t>)</w:t>
+      </w:r>
+      <w:r>
+        <w:rPr>
+          <w:rFonts w:cs="Arial"/>
+          <w:i/>
+          <w:color w:val="2C2D30"/>
+          <w:sz w:val="23"/>
+          <w:szCs w:val="23"/>
         </w:rPr>
         <w:t>.</w:t>
       </w:r>
@@ -885,105 +1658,6 @@
       <w:pPr>
         <w:rPr>
           <w:rFonts w:cs="Arial"/>
-          <w:color w:val="2C2D30"/>
-          <w:sz w:val="23"/>
-          <w:szCs w:val="23"/>
-          <w:shd w:val="clear" w:color="auto" w:fill="F9F9F9"/>
-        </w:rPr>
-      </w:pPr>
-      <w:r>
-        <w:rPr>
-          <w:rFonts w:cs="Arial"/>
-          <w:color w:val="2C2D30"/>
-          <w:sz w:val="23"/>
-          <w:szCs w:val="23"/>
-          <w:shd w:val="clear" w:color="auto" w:fill="F9F9F9"/>
-        </w:rPr>
-        <w:t xml:space="preserve">Uma boa modelagem de código nunca será acertada na primeira tentativa, creio que é necessário implementar princípio a princípio. </w:t>
-      </w:r>
-    </w:p>
-    <w:p>
-      <w:pPr>
-        <w:rPr>
-          <w:rFonts w:cs="Arial"/>
-          <w:color w:val="2C2D30"/>
-          <w:sz w:val="23"/>
-          <w:szCs w:val="23"/>
-          <w:shd w:val="clear" w:color="auto" w:fill="F9F9F9"/>
-        </w:rPr>
-      </w:pPr>
-      <w:r>
-        <w:rPr>
-          <w:rFonts w:cs="Arial"/>
-          <w:color w:val="2C2D30"/>
-          <w:sz w:val="23"/>
-          <w:szCs w:val="23"/>
-          <w:shd w:val="clear" w:color="auto" w:fill="F9F9F9"/>
-        </w:rPr>
-        <w:t>Pull Request e Code Review: Orientará os desenvolvedores, para melhor desempenho.</w:t>
-      </w:r>
-    </w:p>
-    <w:p>
-      <w:pPr>
-        <w:rPr>
-          <w:rFonts w:cs="Arial"/>
-          <w:color w:val="2C2D30"/>
-          <w:sz w:val="23"/>
-          <w:szCs w:val="23"/>
-          <w:shd w:val="clear" w:color="auto" w:fill="F9F9F9"/>
-        </w:rPr>
-      </w:pPr>
-    </w:p>
-    <w:p>
-      <w:pPr>
-        <w:rPr>
-          <w:rFonts w:cs="Arial"/>
-          <w:b/>
-          <w:color w:val="2C2D30"/>
-          <w:sz w:val="23"/>
-          <w:szCs w:val="23"/>
-          <w:shd w:val="clear" w:color="auto" w:fill="F9F9F9"/>
-        </w:rPr>
-      </w:pPr>
-      <w:r>
-        <w:rPr>
-          <w:rFonts w:cs="Arial"/>
-          <w:b/>
-          <w:color w:val="2C2D30"/>
-          <w:sz w:val="23"/>
-          <w:szCs w:val="23"/>
-          <w:shd w:val="clear" w:color="auto" w:fill="F9F9F9"/>
-        </w:rPr>
-        <w:t>COMMAND QUERY SEPARATION</w:t>
-      </w:r>
-    </w:p>
-    <w:p>
-      <w:pPr>
-        <w:rPr>
-          <w:rFonts w:cs="Arial"/>
-          <w:b/>
-          <w:color w:val="2C2D30"/>
-          <w:sz w:val="23"/>
-          <w:szCs w:val="23"/>
-          <w:shd w:val="clear" w:color="auto" w:fill="F9F9F9"/>
-        </w:rPr>
-      </w:pPr>
-      <w:r>
-        <w:rPr>
-          <w:rFonts w:cs="Arial"/>
-          <w:b/>
-          <w:color w:val="2C2D30"/>
-          <w:sz w:val="23"/>
-          <w:szCs w:val="23"/>
-          <w:shd w:val="clear" w:color="auto" w:fill="F9F9F9"/>
-        </w:rPr>
-        <w:t>O que é?</w:t>
-      </w:r>
-    </w:p>
-    <w:p>
-      <w:pPr>
-        <w:rPr>
-          <w:rFonts w:cs="Arial"/>
           <w:b/>
           <w:color w:val="2C2D30"/>
           <w:sz w:val="23"/>
@@ -1009,39 +1683,75 @@
           <w:szCs w:val="23"/>
           <w:shd w:val="clear" w:color="auto" w:fill="F9F9F9"/>
         </w:rPr>
-        <w:t>Quando usar?</w:t>
-      </w:r>
-    </w:p>
-    <w:p>
-      <w:pPr>
-        <w:rPr>
-          <w:rFonts w:cs="Arial"/>
-          <w:b/>
-          <w:color w:val="2C2D30"/>
-          <w:sz w:val="23"/>
-          <w:szCs w:val="23"/>
-          <w:shd w:val="clear" w:color="auto" w:fill="F9F9F9"/>
-        </w:rPr>
-      </w:pPr>
-      <w:r>
-        <w:rPr>
-          <w:rFonts w:cs="Arial"/>
-          <w:color w:val="2C2D30"/>
-          <w:sz w:val="23"/>
-          <w:szCs w:val="23"/>
-        </w:rPr>
-        <w:br/>
-      </w:r>
-      <w:r>
-        <w:rPr>
-          <w:rFonts w:cs="Arial"/>
-          <w:b/>
-          <w:color w:val="2C2D30"/>
-          <w:sz w:val="23"/>
-          <w:szCs w:val="23"/>
-          <w:shd w:val="clear" w:color="auto" w:fill="F9F9F9"/>
-        </w:rPr>
         <w:t>Quando não usar?</w:t>
+      </w:r>
+    </w:p>
+    <w:p>
+      <w:pPr>
+        <w:rPr>
+          <w:rFonts w:cs="Arial"/>
+          <w:color w:val="2C2D30"/>
+          <w:sz w:val="23"/>
+          <w:szCs w:val="23"/>
+        </w:rPr>
+      </w:pPr>
+      <w:r>
+        <w:rPr>
+          <w:rFonts w:cs="Arial"/>
+          <w:color w:val="2C2D30"/>
+          <w:sz w:val="23"/>
+          <w:szCs w:val="23"/>
+        </w:rPr>
+        <w:t>Torna</w:t>
+      </w:r>
+      <w:r>
+        <w:rPr>
+          <w:rFonts w:cs="Arial"/>
+          <w:color w:val="2C2D30"/>
+          <w:sz w:val="23"/>
+          <w:szCs w:val="23"/>
+        </w:rPr>
+        <w:t xml:space="preserve"> mais difícil de implementar software </w:t>
+      </w:r>
+      <w:proofErr w:type="spellStart"/>
+      <w:r>
+        <w:rPr>
+          <w:rFonts w:cs="Arial"/>
+          <w:color w:val="2C2D30"/>
+          <w:sz w:val="23"/>
+          <w:szCs w:val="23"/>
+        </w:rPr>
+        <w:t>re-entrantes</w:t>
+      </w:r>
+      <w:proofErr w:type="spellEnd"/>
+      <w:r>
+        <w:rPr>
+          <w:rFonts w:cs="Arial"/>
+          <w:color w:val="2C2D30"/>
+          <w:sz w:val="23"/>
+          <w:szCs w:val="23"/>
+        </w:rPr>
+        <w:t xml:space="preserve"> e </w:t>
+      </w:r>
+      <w:proofErr w:type="spellStart"/>
+      <w:r>
+        <w:rPr>
+          <w:rFonts w:cs="Arial"/>
+          <w:color w:val="2C2D30"/>
+          <w:sz w:val="23"/>
+          <w:szCs w:val="23"/>
+        </w:rPr>
+        <w:t>multi-threaded</w:t>
+      </w:r>
+      <w:proofErr w:type="spellEnd"/>
+      <w:r>
+        <w:rPr>
+          <w:rFonts w:cs="Arial"/>
+          <w:color w:val="2C2D30"/>
+          <w:sz w:val="23"/>
+          <w:szCs w:val="23"/>
+        </w:rPr>
+        <w:t xml:space="preserve"> corretamente. Isso geralmente ocorre quando um padrão de não-thread-safe é usado para implementar a separação-consulta de comando.</w:t>
       </w:r>
     </w:p>
     <w:p>

</xml_diff>